<commit_message>
Added nikos use cases to main
</commit_message>
<xml_diff>
--- a/docs/Use-cases/Use-cases_v0.2.docx
+++ b/docs/Use-cases/Use-cases_v0.2.docx
@@ -2770,213 +2770,12 @@
         <w:pStyle w:val="718"/>
       </w:pPr>
       <w:r/>
-      <w:bookmarkStart w:id="9" w:name="_Toc130935881"/>
-      <w:r>
-        <w:t xml:space="preserve">Βασική Ροή</w:t>
-      </w:r>
-      <w:r>
-        <w:t xml:space="preserve">:</w:t>
-      </w:r>
-      <w:bookmarkEnd w:id="9"/>
-      <w:r/>
-      <w:r/>
-    </w:p>
-    <w:p>
-      <w:pPr>
-        <w:jc w:val="both"/>
-      </w:pPr>
-      <w:r>
-        <w:t xml:space="preserve">1.</w:t>
-      </w:r>
-      <w:r>
-        <w:t xml:space="preserve"> </w:t>
-      </w:r>
-      <w:r>
-        <w:t xml:space="preserve">Ο χρήστης επιλέγει από την αρχική οθόνη την επιλογή να εισάγει ένα καινούριο αμάξι στο «</w:t>
-      </w:r>
-      <w:r>
-        <w:rPr>
-          <w:lang w:val="en-US"/>
-        </w:rPr>
-        <w:t xml:space="preserve">garage</w:t>
-      </w:r>
-      <w:r>
-        <w:t xml:space="preserve">» του.</w:t>
-      </w:r>
-      <w:r/>
-    </w:p>
-    <w:p>
-      <w:pPr>
-        <w:jc w:val="both"/>
-      </w:pPr>
-      <w:r>
-        <w:t xml:space="preserve">2.</w:t>
-      </w:r>
-      <w:r>
-        <w:t xml:space="preserve"> </w:t>
-      </w:r>
-      <w:r>
-        <w:t xml:space="preserve">Από εκεί το σύστημα εμφανίζει μία ταξινομημένη λίστα (κατά αλφαβητική σειρά) που περιέχει όλες τις μάρκες που υποστηρίζει η εφαρμογή. Από εκεί ο χρήστης επιλέγει τη μάρκα που επιθυμεί.</w:t>
-      </w:r>
-      <w:r/>
-    </w:p>
-    <w:p>
-      <w:pPr>
-        <w:jc w:val="both"/>
-      </w:pPr>
-      <w:r>
-        <w:t xml:space="preserve">3.</w:t>
-      </w:r>
-      <w:r>
-        <w:t xml:space="preserve"> </w:t>
-      </w:r>
-      <w:r>
-        <w:t xml:space="preserve">Το σύστημα εμφανίζει μία καινούρια λίστα που περιέχει όλα τα μοντέλα της μάρκας, από την οποία ο χρήστης επιλέγει το μοντέλο που επιθυμεί.</w:t>
-      </w:r>
-      <w:r/>
-    </w:p>
-    <w:p>
-      <w:pPr>
-        <w:jc w:val="both"/>
-      </w:pPr>
-      <w:r>
-        <w:t xml:space="preserve">4.</w:t>
-      </w:r>
-      <w:r>
-        <w:t xml:space="preserve"> </w:t>
-      </w:r>
-      <w:r>
-        <w:t xml:space="preserve">Τέλος ζητείται από τον χρήστη να δώσει πόσα χιλιόμετρα έχει διανύσει το όχημα που εισάγει.</w:t>
-      </w:r>
-      <w:r/>
-    </w:p>
-    <w:p>
-      <w:pPr>
-        <w:jc w:val="both"/>
-      </w:pPr>
-      <w:r>
-        <w:t xml:space="preserve">5.</w:t>
-      </w:r>
-      <w:r>
-        <w:t xml:space="preserve"> </w:t>
-      </w:r>
-      <w:r>
-        <w:t xml:space="preserve">Το σύστημα καταχωρεί το νέο όχημα στο «</w:t>
-      </w:r>
-      <w:r>
-        <w:rPr>
-          <w:lang w:val="en-US"/>
-        </w:rPr>
-        <w:t xml:space="preserve">garage</w:t>
-      </w:r>
-      <w:r>
-        <w:t xml:space="preserve">» του χρήστη.</w:t>
-      </w:r>
-      <w:r/>
-    </w:p>
-    <w:p>
-      <w:pPr>
-        <w:jc w:val="both"/>
-      </w:pPr>
-      <w:r>
-        <w:t xml:space="preserve">6.</w:t>
-      </w:r>
-      <w:r>
-        <w:t xml:space="preserve"> </w:t>
-      </w:r>
-      <w:r>
-        <w:t xml:space="preserve">Το σύστημα χρησιμοποιεί το </w:t>
-      </w:r>
-      <w:r>
-        <w:t xml:space="preserve">ανάλογο </w:t>
-      </w:r>
-      <w:r>
-        <w:rPr>
-          <w:lang w:val="en-US"/>
-        </w:rPr>
-        <w:t xml:space="preserve">service</w:t>
-      </w:r>
-      <w:r>
-        <w:t xml:space="preserve"> </w:t>
-      </w:r>
-      <w:r>
-        <w:t xml:space="preserve">manual</w:t>
-      </w:r>
-      <w:r>
-        <w:t xml:space="preserve"> και την τιμή των χιλιομέτρων που εισήγαγε ο χρήστης</w:t>
-      </w:r>
-      <w:r>
-        <w:t xml:space="preserve">. </w:t>
-      </w:r>
-      <w:r>
-        <w:t xml:space="preserve">Θεωρεί πως μέχρι στιγμής όλοι οι προληπτικοί έλεγχοι έχουν λάβει χώρα όπως κανονικά προτείνεται. Έπειτα προχωράει στην δημιουργία των επερχόμενων ελέγχων που πρέπει να γίνουν. </w:t>
-      </w:r>
-      <w:r>
-        <w:t xml:space="preserve">Με την πληροφορία αυτή δημιουργεί κατάλληλα </w:t>
-      </w:r>
-      <w:r>
-        <w:t xml:space="preserve">notification</w:t>
-      </w:r>
-      <w:r>
-        <w:rPr>
-          <w:lang w:val="en-US"/>
-        </w:rPr>
-        <w:t xml:space="preserve">s</w:t>
-      </w:r>
-      <w:r>
-        <w:t xml:space="preserve"> όταν έρθει η ώρα</w:t>
-      </w:r>
-      <w:r>
-        <w:t xml:space="preserve"> </w:t>
-      </w:r>
-      <w:r>
-        <w:t xml:space="preserve">για αλλαγή / έλεγχο.</w:t>
-      </w:r>
-      <w:r/>
-    </w:p>
-    <w:p>
-      <w:pPr>
-        <w:jc w:val="both"/>
-      </w:pPr>
-      <w:r>
-        <w:t xml:space="preserve">7.</w:t>
-      </w:r>
-      <w:r>
-        <w:t xml:space="preserve"> </w:t>
-      </w:r>
-      <w:r>
-        <w:t xml:space="preserve">Ο χρήστης μεταφέρεται στην αρχική οθόνη. Εκεί μπορεί να δει άμεσα τα όλα τα </w:t>
-      </w:r>
-      <w:r>
-        <w:t xml:space="preserve">notification</w:t>
-      </w:r>
-      <w:r>
-        <w:rPr>
-          <w:lang w:val="en-US"/>
-        </w:rPr>
-        <w:t xml:space="preserve">s</w:t>
-      </w:r>
-      <w:r>
-        <w:t xml:space="preserve"> </w:t>
-      </w:r>
-      <w:r>
-        <w:t xml:space="preserve">του.</w:t>
-      </w:r>
-      <w:r/>
-    </w:p>
-    <w:p>
-      <w:pPr>
-        <w:pStyle w:val="718"/>
-      </w:pPr>
-      <w:r>
-        <w:t xml:space="preserve">Εναλλακτική Ροή</w:t>
-      </w:r>
-      <w:r/>
-    </w:p>
-    <w:p>
-      <w:r>
-        <w:t xml:space="preserve">Σε περίπτωση που κάποιος έλεγχος έχει παραληφθεί έως τη στιγμή της καταχώρησης του οχήματος ( για τον οποιονδήποτε λόγο – έλλειψη ανταλλακτικών, χρημάτων, ανικανότητα του εκάστοτε συνεργείου να διευθετήσει το θέμα κλπ.), ο χρήστης μπορεί:</w:t>
-      </w:r>
+      <w:bookmarkStart w:id="0" w:name="undefined"/>
+      <w:r>
+        <w:t xml:space="preserve">Βασική Ροή:</w:t>
+      </w:r>
+      <w:bookmarkEnd w:id="0"/>
+      <w:r/>
       <w:r/>
     </w:p>
     <w:p>
@@ -2984,17 +2783,11 @@
         <w:pStyle w:val="731"/>
         <w:numPr>
           <w:ilvl w:val="0"/>
-          <w:numId w:val="4"/>
+          <w:numId w:val="12"/>
         </w:numPr>
       </w:pPr>
       <w:r>
-        <w:t xml:space="preserve">Να </w:t>
-      </w:r>
-      <w:r>
-        <w:t xml:space="preserve">πλοηγηθεί</w:t>
-      </w:r>
-      <w:r>
-        <w:t xml:space="preserve"> στην καρτέλα του </w:t>
+        <w:t xml:space="preserve">Ο χρήστης επιλέγει από την αρχική οθόνη την επιλογή «</w:t>
       </w:r>
       <w:r>
         <w:rPr>
@@ -3002,6 +2795,10 @@
         </w:rPr>
         <w:t xml:space="preserve">Garage</w:t>
       </w:r>
+      <w:r>
+        <w:t xml:space="preserve">».</w:t>
+      </w:r>
+      <w:r/>
       <w:r/>
     </w:p>
     <w:p>
@@ -3009,12 +2806,25 @@
         <w:pStyle w:val="731"/>
         <w:numPr>
           <w:ilvl w:val="0"/>
-          <w:numId w:val="4"/>
+          <w:numId w:val="12"/>
         </w:numPr>
       </w:pPr>
       <w:r>
-        <w:t xml:space="preserve">Να επιλέξει το όχημα αυτό</w:t>
-      </w:r>
+        <w:t xml:space="preserve">Το σύστημα εμφανίζει  όλα τα οχήματα που έχουν εισαχθεί ως τώρα στο γκαράζ του χρήστη</w:t>
+      </w:r>
+      <w:r>
+        <w:t xml:space="preserve">, με μία σύντομη περιγραφή και μια ενδεικτική φωτογραφία. Ακόμα δίνεται η δυνατότητα να προσθέσει καινούριο όχημα στο </w:t>
+      </w:r>
+      <w:r>
+        <w:rPr>
+          <w:lang w:val="en-US"/>
+        </w:rPr>
+        <w:t xml:space="preserve">garage</w:t>
+      </w:r>
+      <w:r>
+        <w:t xml:space="preserve">.</w:t>
+      </w:r>
+      <w:r/>
       <w:r/>
     </w:p>
     <w:p>
@@ -3022,27 +2832,13 @@
         <w:pStyle w:val="731"/>
         <w:numPr>
           <w:ilvl w:val="0"/>
-          <w:numId w:val="4"/>
+          <w:numId w:val="12"/>
         </w:numPr>
       </w:pPr>
       <w:r>
-        <w:t xml:space="preserve">Να </w:t>
-      </w:r>
-      <w:r>
-        <w:t xml:space="preserve">πατήσει το κουμπί του </w:t>
-      </w:r>
-      <w:r>
-        <w:rPr>
-          <w:lang w:val="en-US"/>
-        </w:rPr>
-        <w:t xml:space="preserve">edit</w:t>
-      </w:r>
-      <w:r>
-        <w:t xml:space="preserve"> </w:t>
-      </w:r>
-      <w:r>
-        <w:t xml:space="preserve">στο σύστημα </w:t>
-      </w:r>
+        <w:t xml:space="preserve">Ο χρήστης μπορεί να επιλέξει το συγκεκριμένο όχημα με το οποίο θέλει να ασχοληθεί.</w:t>
+      </w:r>
+      <w:r/>
       <w:r/>
     </w:p>
     <w:p>
@@ -3050,15 +2846,661 @@
         <w:pStyle w:val="731"/>
         <w:numPr>
           <w:ilvl w:val="0"/>
-          <w:numId w:val="4"/>
+          <w:numId w:val="12"/>
         </w:numPr>
       </w:pPr>
       <w:r>
-        <w:t xml:space="preserve">Από εκεί να προσθέσει πάλι με το ανάλογο κουμπί κάποιον έλεγχο που δεν έγινε ή πρέπει να γίνει γιατί προέκυψε απρόσμενα.</w:t>
+        <w:t xml:space="preserve">Το σύστημα εμφανίζει συγκεκριμένες πληροφορίες για το όχημα που επιλέγεται, όπως τα χιλιόμετρα που έχει διανύσει, έξοδα που σχετίζονται με το συγκεκριμένο όχημα, τα </w:t>
+      </w:r>
+      <w:r>
+        <w:rPr>
+          <w:lang w:val="en-US"/>
+        </w:rPr>
+        <w:t xml:space="preserve">notifications</w:t>
       </w:r>
       <w:r>
         <w:t xml:space="preserve"> </w:t>
       </w:r>
+      <w:r>
+        <w:t xml:space="preserve">που σχετίζονται με το όχημα, </w:t>
+      </w:r>
+      <w:r>
+        <w:rPr>
+          <w:lang w:val="en-US"/>
+        </w:rPr>
+        <w:t xml:space="preserve">service</w:t>
+      </w:r>
+      <w:r>
+        <w:t xml:space="preserve"> </w:t>
+      </w:r>
+      <w:r>
+        <w:t xml:space="preserve">που θα χρειαστεί στο κοντινό μέλλον.</w:t>
+      </w:r>
+      <w:r/>
+      <w:r/>
+    </w:p>
+    <w:p>
+      <w:pPr>
+        <w:pStyle w:val="731"/>
+        <w:numPr>
+          <w:ilvl w:val="0"/>
+          <w:numId w:val="12"/>
+        </w:numPr>
+      </w:pPr>
+      <w:r>
+        <w:t xml:space="preserve">Ακόμα για το επιλεγμένο όχημα, το σύστημα δίνει δυνατότητα «</w:t>
+      </w:r>
+      <w:r>
+        <w:rPr>
+          <w:lang w:val="en-US"/>
+        </w:rPr>
+        <w:t xml:space="preserve">Edit</w:t>
+      </w:r>
+      <w:r>
+        <w:t xml:space="preserve">», που επιτρέπει στον χρήστη να προσθέσει ή να αλλάξει ορισμένα δεδομένα. </w:t>
+      </w:r>
+      <w:r/>
+      <w:r/>
+    </w:p>
+    <w:p>
+      <w:r/>
+      <w:r/>
+      <w:r/>
+    </w:p>
+    <w:p>
+      <w:pPr>
+        <w:pStyle w:val="718"/>
+      </w:pPr>
+      <w:r>
+        <w:t xml:space="preserve">Εναλλακτική Ροή</w:t>
+      </w:r>
+      <w:r>
+        <w:t xml:space="preserve"> 1:</w:t>
+      </w:r>
+      <w:r/>
+    </w:p>
+    <w:p>
+      <w:pPr>
+        <w:ind w:left="360" w:firstLine="360"/>
+        <w:jc w:val="both"/>
+      </w:pPr>
+      <w:r>
+        <w:t xml:space="preserve">2.α.1. </w:t>
+      </w:r>
+      <w:r>
+        <w:t xml:space="preserve">Ο χρήστης επιλέγει  να εισάγει ένα καινούριο αμάξι στο «</w:t>
+      </w:r>
+      <w:r>
+        <w:rPr>
+          <w:lang w:val="en-US"/>
+        </w:rPr>
+        <w:t xml:space="preserve">garage</w:t>
+      </w:r>
+      <w:r>
+        <w:t xml:space="preserve">» του.</w:t>
+      </w:r>
+      <w:r/>
+      <w:r/>
+    </w:p>
+    <w:p>
+      <w:pPr>
+        <w:ind w:left="360" w:firstLine="360"/>
+        <w:jc w:val="both"/>
+      </w:pPr>
+      <w:r>
+        <w:t xml:space="preserve">2.α.2. Από εκεί το σύστημα εμφανίζει μία λίστα που περιέχει όλες τις μάρκες που υποστηρίζει η εφαρμογή.</w:t>
+      </w:r>
+      <w:r/>
+      <w:r/>
+    </w:p>
+    <w:p>
+      <w:pPr>
+        <w:ind w:left="360" w:firstLine="360"/>
+        <w:jc w:val="both"/>
+      </w:pPr>
+      <w:r>
+        <w:t xml:space="preserve">2.α.3. </w:t>
+      </w:r>
+      <w:r>
+        <w:rPr>
+          <w:lang w:val="en-US"/>
+        </w:rPr>
+        <w:t xml:space="preserve">O</w:t>
+      </w:r>
+      <w:r>
+        <w:t xml:space="preserve"> χρήστης επιλέγει τη μάρκα που επιθυμεί.</w:t>
+      </w:r>
+      <w:r/>
+      <w:r/>
+    </w:p>
+    <w:p>
+      <w:pPr>
+        <w:ind w:left="360" w:firstLine="360"/>
+        <w:jc w:val="both"/>
+      </w:pPr>
+      <w:r>
+        <w:t xml:space="preserve">2.α.4. </w:t>
+      </w:r>
+      <w:r>
+        <w:t xml:space="preserve">Το σύστημα εμφανίζει μία καινούρια λίστα που περιέχει όλα τα μοντέλα της μάρκας</w:t>
+      </w:r>
+      <w:r>
+        <w:t xml:space="preserve">.</w:t>
+      </w:r>
+      <w:r/>
+      <w:r/>
+    </w:p>
+    <w:p>
+      <w:pPr>
+        <w:pStyle w:val="731"/>
+        <w:jc w:val="both"/>
+      </w:pPr>
+      <w:r>
+        <w:t xml:space="preserve">2.α.5. </w:t>
+      </w:r>
+      <w:r>
+        <w:t xml:space="preserve"> </w:t>
+      </w:r>
+      <w:r>
+        <w:rPr>
+          <w:lang w:val="en-US"/>
+        </w:rPr>
+        <w:t xml:space="preserve">O</w:t>
+      </w:r>
+      <w:r>
+        <w:t xml:space="preserve"> χρήστης επιλέγει το μοντέλο που επιθυμεί.</w:t>
+      </w:r>
+      <w:r/>
+      <w:r/>
+    </w:p>
+    <w:p>
+      <w:pPr>
+        <w:pStyle w:val="731"/>
+        <w:jc w:val="both"/>
+      </w:pPr>
+      <w:r/>
+      <w:r/>
+      <w:r/>
+    </w:p>
+    <w:p>
+      <w:pPr>
+        <w:pStyle w:val="731"/>
+        <w:jc w:val="both"/>
+      </w:pPr>
+      <w:r>
+        <w:t xml:space="preserve">2.α.6. </w:t>
+      </w:r>
+      <w:r>
+        <w:t xml:space="preserve">Τέλος το σύστημα ζητάει από τον χρήστη να δώσει πόσα χιλιόμετρα έχει διανύσει το όχημα που εισάγεται. Το νέο όχημα καταχωρείται στο «</w:t>
+      </w:r>
+      <w:r>
+        <w:rPr>
+          <w:lang w:val="en-US"/>
+        </w:rPr>
+        <w:t xml:space="preserve">garage</w:t>
+      </w:r>
+      <w:r>
+        <w:t xml:space="preserve">» του χρήστη.</w:t>
+      </w:r>
+      <w:r/>
+      <w:r/>
+    </w:p>
+    <w:p>
+      <w:pPr>
+        <w:pStyle w:val="731"/>
+        <w:jc w:val="both"/>
+      </w:pPr>
+      <w:r/>
+      <w:r/>
+      <w:r/>
+    </w:p>
+    <w:p>
+      <w:pPr>
+        <w:pStyle w:val="731"/>
+        <w:jc w:val="both"/>
+      </w:pPr>
+      <w:r>
+        <w:t xml:space="preserve">2.α.7. </w:t>
+      </w:r>
+      <w:r>
+        <w:t xml:space="preserve"> Το σύστημα χρησιμοποιεί το ανάλογο </w:t>
+      </w:r>
+      <w:r>
+        <w:rPr>
+          <w:lang w:val="en-US"/>
+        </w:rPr>
+        <w:t xml:space="preserve">service</w:t>
+      </w:r>
+      <w:r>
+        <w:t xml:space="preserve"> manual και την τιμή των χιλιομέτρων </w:t>
+      </w:r>
+      <w:r>
+        <w:t xml:space="preserve">που εισήγαγε ο χρήστης. Θεωρεί πως μέχρι στιγμής όλοι οι προληπτικοί έλεγχοι έχουν λάβει χώρα όπως κανονικά προτείνεται. Έπειτα προχωράει στην δημιουργία των επερχόμενων ελέγχων που πρέπει να γίνουν. Με την πληροφορία αυτή δημιουργεί κατάλληλα notification</w:t>
+      </w:r>
+      <w:r>
+        <w:rPr>
+          <w:lang w:val="en-US"/>
+        </w:rPr>
+        <w:t xml:space="preserve">s</w:t>
+      </w:r>
+      <w:r>
+        <w:t xml:space="preserve"> όταν έρθει η ώρα για αλλαγή / έλεγχο.</w:t>
+      </w:r>
+      <w:r/>
+      <w:r/>
+    </w:p>
+    <w:p>
+      <w:pPr>
+        <w:pStyle w:val="731"/>
+        <w:jc w:val="both"/>
+      </w:pPr>
+      <w:r/>
+      <w:r/>
+      <w:r/>
+    </w:p>
+    <w:p>
+      <w:pPr>
+        <w:pStyle w:val="731"/>
+        <w:jc w:val="both"/>
+      </w:pPr>
+      <w:r>
+        <w:t xml:space="preserve">2.α.8. Σε περίπτωση που κάποιος έλεγχος έχει παραληφθεί έως τη στιγμή της καταχώρησης του οχήματος, ο χρήστης μπορεί</w:t>
+      </w:r>
+      <w:r>
+        <w:t xml:space="preserve"> να </w:t>
+      </w:r>
+      <w:r>
+        <w:t xml:space="preserve">επιλέξει την επιλογή </w:t>
+      </w:r>
+      <w:r>
+        <w:rPr>
+          <w:lang w:val="en-US"/>
+        </w:rPr>
+        <w:t xml:space="preserve">Edit</w:t>
+      </w:r>
+      <w:r>
+        <w:t xml:space="preserve"> </w:t>
+      </w:r>
+      <w:r>
+        <w:t xml:space="preserve">όπου μπορεί να ρυθμίσει συγκεκριμένα</w:t>
+      </w:r>
+      <w:r>
+        <w:t xml:space="preserve"> αυτές τις πληροφορίες (φαίνεται στην εναλλακτική ροή 5.α)</w:t>
+      </w:r>
+      <w:r/>
+      <w:r/>
+    </w:p>
+    <w:p>
+      <w:pPr>
+        <w:pStyle w:val="731"/>
+        <w:jc w:val="both"/>
+      </w:pPr>
+      <w:r/>
+      <w:r/>
+      <w:r/>
+    </w:p>
+    <w:p>
+      <w:pPr>
+        <w:pStyle w:val="731"/>
+        <w:jc w:val="both"/>
+      </w:pPr>
+      <w:r>
+        <w:t xml:space="preserve">2.α.</w:t>
+      </w:r>
+      <w:r>
+        <w:t xml:space="preserve">9</w:t>
+      </w:r>
+      <w:r>
+        <w:t xml:space="preserve">. </w:t>
+      </w:r>
+      <w:r>
+        <w:t xml:space="preserve"> Ο χρήστης μεταφέρεται στην αρχική οθόνη. Εκεί μπορεί να δει άμεσα τα όλα τα notification</w:t>
+      </w:r>
+      <w:r>
+        <w:rPr>
+          <w:lang w:val="en-US"/>
+        </w:rPr>
+        <w:t xml:space="preserve">s</w:t>
+      </w:r>
+      <w:r>
+        <w:t xml:space="preserve"> του.</w:t>
+      </w:r>
+      <w:r/>
+      <w:r/>
+    </w:p>
+    <w:p>
+      <w:pPr>
+        <w:pStyle w:val="718"/>
+      </w:pPr>
+      <w:r>
+        <w:t xml:space="preserve">Εναλλακτική Ροή</w:t>
+      </w:r>
+      <w:r>
+        <w:t xml:space="preserve"> 2:</w:t>
+      </w:r>
+      <w:r/>
+    </w:p>
+    <w:p>
+      <w:pPr>
+        <w:pStyle w:val="731"/>
+      </w:pPr>
+      <w:r>
+        <w:t xml:space="preserve">5.α.1. </w:t>
+      </w:r>
+      <w:r>
+        <w:t xml:space="preserve">Ο χρήστης επιλέγει την επιλογή </w:t>
+      </w:r>
+      <w:r>
+        <w:rPr>
+          <w:lang w:val="en-US"/>
+        </w:rPr>
+        <w:t xml:space="preserve">Edit</w:t>
+      </w:r>
+      <w:r/>
+      <w:r/>
+    </w:p>
+    <w:p>
+      <w:pPr>
+        <w:pStyle w:val="731"/>
+      </w:pPr>
+      <w:r/>
+      <w:r/>
+      <w:r/>
+    </w:p>
+    <w:p>
+      <w:pPr>
+        <w:pStyle w:val="731"/>
+      </w:pPr>
+      <w:r>
+        <w:t xml:space="preserve">5.α.2. </w:t>
+      </w:r>
+      <w:r>
+        <w:t xml:space="preserve">Το σύστημα επιτρέπει στον χρήστη να </w:t>
+      </w:r>
+      <w:r>
+        <w:t xml:space="preserve">αλλάξει την φωτογραφία που</w:t>
+      </w:r>
+      <w:r>
+        <w:t xml:space="preserve"> </w:t>
+      </w:r>
+      <w:r>
+        <w:t xml:space="preserve">σχετίζεται με το συγκεκριμένο </w:t>
+      </w:r>
+      <w:r>
+        <w:t xml:space="preserve">όχημα</w:t>
+      </w:r>
+      <w:r>
+        <w:t xml:space="preserve">, να</w:t>
+      </w:r>
+      <w:r>
+        <w:t xml:space="preserve"> ενημερώσει τα χιλιόμετρα που έχει διανύσει το όχημα</w:t>
+      </w:r>
+      <w:r>
+        <w:t xml:space="preserve"> και να </w:t>
+      </w:r>
+      <w:r>
+        <w:t xml:space="preserve">ενημερώσει για αλλαγές/επισκευές που έχουν γίνει σε κάποια εξαρτήματα.</w:t>
+      </w:r>
+      <w:r>
+        <w:t xml:space="preserve"> </w:t>
+      </w:r>
+      <w:r/>
+      <w:r/>
+    </w:p>
+    <w:p>
+      <w:pPr>
+        <w:pStyle w:val="731"/>
+      </w:pPr>
+      <w:r/>
+      <w:r/>
+      <w:r/>
+    </w:p>
+    <w:p>
+      <w:pPr>
+        <w:pStyle w:val="731"/>
+      </w:pPr>
+      <w:r>
+        <w:t xml:space="preserve">5.α.3. </w:t>
+      </w:r>
+      <w:r>
+        <w:t xml:space="preserve">Ακόμα δίνεται</w:t>
+      </w:r>
+      <w:r>
+        <w:t xml:space="preserve"> η δυνατότητα στον χρήστη να</w:t>
+      </w:r>
+      <w:r>
+        <w:t xml:space="preserve"> </w:t>
+      </w:r>
+      <w:r>
+        <w:t xml:space="preserve">ενημερώσει το σύστημα για το πότε έγιναν </w:t>
+      </w:r>
+      <w:r>
+        <w:t xml:space="preserve">συγκεκριμένα </w:t>
+      </w:r>
+      <w:r>
+        <w:rPr>
+          <w:lang w:val="en-US"/>
+        </w:rPr>
+        <w:t xml:space="preserve">service</w:t>
+      </w:r>
+      <w:r>
+        <w:t xml:space="preserve">, </w:t>
+      </w:r>
+      <w:r>
+        <w:t xml:space="preserve">ώστε να μπορεί το σύστημα να υπολογίσει πότε θα είναι ξανά απαραίτητος κάποιος έλεγχος</w:t>
+      </w:r>
+      <w:r>
+        <w:t xml:space="preserve">.</w:t>
+      </w:r>
+      <w:r>
+        <w:t xml:space="preserve"> Παραδείγματος χάριν </w:t>
+      </w:r>
+      <w:r>
+        <w:t xml:space="preserve">ο χρήστης μπορεί να ενημερώσει το σύστημα πως άλλαξε λάδια</w:t>
+      </w:r>
+      <w:r>
+        <w:t xml:space="preserve"> μια συγκεκριμένη ημερομηνία και το σύστημα θα </w:t>
+      </w:r>
+      <w:r>
+        <w:t xml:space="preserve">υπολογίσει με βάση το </w:t>
+      </w:r>
+      <w:r>
+        <w:rPr>
+          <w:lang w:val="en-US"/>
+        </w:rPr>
+        <w:t xml:space="preserve">manual</w:t>
+      </w:r>
+      <w:r>
+        <w:t xml:space="preserve"> </w:t>
+      </w:r>
+      <w:r>
+        <w:t xml:space="preserve">πότε θα πρέπει να </w:t>
+      </w:r>
+      <w:r>
+        <w:t xml:space="preserve">αλλάξει ξανά λάδια.</w:t>
+      </w:r>
+      <w:r/>
+      <w:r/>
+    </w:p>
+    <w:p>
+      <w:pPr>
+        <w:pStyle w:val="731"/>
+      </w:pPr>
+      <w:r>
+        <w:t xml:space="preserve">5.α.4. </w:t>
+      </w:r>
+      <w:r>
+        <w:t xml:space="preserve">Ο</w:t>
+      </w:r>
+      <w:r>
+        <w:t xml:space="preserve"> χρήστης </w:t>
+      </w:r>
+      <w:r>
+        <w:t xml:space="preserve">οριστικοποιεί τις </w:t>
+      </w:r>
+      <w:r>
+        <w:t xml:space="preserve">αλλαγές/προσθήκες </w:t>
+      </w:r>
+      <w:r>
+        <w:t xml:space="preserve"> οι οποίες καταχωρούνται πλέον στο σύστημα.</w:t>
+      </w:r>
+      <w:r>
+        <w:t xml:space="preserve"> Μετά τις αλλαγές του χρήστη, το σύστημα θα πρέπει να υπολογίσει και να ανανεώσει τα αντίστοιχα </w:t>
+      </w:r>
+      <w:r>
+        <w:rPr>
+          <w:lang w:val="en-US"/>
+        </w:rPr>
+        <w:t xml:space="preserve">notifications</w:t>
+      </w:r>
+      <w:r>
+        <w:t xml:space="preserve"> </w:t>
+      </w:r>
+      <w:r>
+        <w:t xml:space="preserve">που σχετίζονται με το όχημα αυτό.</w:t>
+      </w:r>
+      <w:r/>
+      <w:r/>
+    </w:p>
+    <w:p>
+      <w:pPr>
+        <w:pStyle w:val="731"/>
+      </w:pPr>
+      <w:r/>
+      <w:r/>
+      <w:r/>
+    </w:p>
+    <w:p>
+      <w:pPr>
+        <w:pStyle w:val="731"/>
+      </w:pPr>
+      <w:r>
+        <w:t xml:space="preserve">5.α.5. Το σύστημα επιστρέφει στην </w:t>
+      </w:r>
+      <w:r>
+        <w:t xml:space="preserve">οθόνη που παρέχει πληροφορίες για το συγκεκριμένο όχημα που τροποποιήθηκε.</w:t>
+      </w:r>
+      <w:r/>
+      <w:r/>
+    </w:p>
+    <w:p>
+      <w:pPr>
+        <w:pStyle w:val="731"/>
+      </w:pPr>
+      <w:r/>
+      <w:r/>
+      <w:r/>
+    </w:p>
+    <w:p>
+      <w:pPr>
+        <w:jc w:val="both"/>
+      </w:pPr>
+      <w:r/>
+      <w:r/>
+      <w:r/>
+    </w:p>
+    <w:p>
+      <w:pPr>
+        <w:jc w:val="both"/>
+      </w:pPr>
+      <w:r/>
+      <w:r/>
+      <w:r/>
+    </w:p>
+    <w:p>
+      <w:pPr>
+        <w:pStyle w:val="718"/>
+      </w:pPr>
+      <w:r>
+        <w:t xml:space="preserve">Εναλλακτική Ροή</w:t>
+      </w:r>
+      <w:r>
+        <w:t xml:space="preserve"> 3:</w:t>
+      </w:r>
+      <w:r/>
+    </w:p>
+    <w:p>
+      <w:r>
+        <w:t xml:space="preserve">Σε περίπτωση που κάποιος έλεγχος έχει παραληφθεί έως τη στιγμή της καταχώρησης του οχήματος ( για τον οποιονδήποτε λόγο – έλλειψη ανταλλακτικών, χρημάτων, ανικανότητα του εκάστοτε συνεργείου να διευθετήσει το θέμα κλπ.), ο χρήστης μπορεί:</w:t>
+      </w:r>
+      <w:r/>
+      <w:r/>
+    </w:p>
+    <w:p>
+      <w:pPr>
+        <w:ind w:left="360"/>
+      </w:pPr>
+      <w:r>
+        <w:t xml:space="preserve">Να </w:t>
+      </w:r>
+      <w:r>
+        <w:t xml:space="preserve">επιλέξει</w:t>
+      </w:r>
+      <w:r>
+        <w:t xml:space="preserve"> την καρτέλα του </w:t>
+      </w:r>
+      <w:r>
+        <w:rPr>
+          <w:lang w:val="en-US"/>
+        </w:rPr>
+        <w:t xml:space="preserve">Garage</w:t>
+      </w:r>
+      <w:r/>
+      <w:r/>
+    </w:p>
+    <w:p>
+      <w:pPr>
+        <w:pStyle w:val="731"/>
+        <w:numPr>
+          <w:ilvl w:val="0"/>
+          <w:numId w:val="11"/>
+        </w:numPr>
+      </w:pPr>
+      <w:r>
+        <w:t xml:space="preserve">Να επιλέξει το όχημα αυτό</w:t>
+      </w:r>
+      <w:r/>
+      <w:r/>
+    </w:p>
+    <w:p>
+      <w:pPr>
+        <w:pStyle w:val="731"/>
+        <w:numPr>
+          <w:ilvl w:val="0"/>
+          <w:numId w:val="11"/>
+        </w:numPr>
+      </w:pPr>
+      <w:r>
+        <w:t xml:space="preserve">Να πατήσει το κουμπί του </w:t>
+      </w:r>
+      <w:r>
+        <w:rPr>
+          <w:lang w:val="en-US"/>
+        </w:rPr>
+        <w:t xml:space="preserve">edit</w:t>
+      </w:r>
+      <w:r>
+        <w:t xml:space="preserve"> στο σύστημα </w:t>
+      </w:r>
+      <w:r/>
+      <w:r/>
+    </w:p>
+    <w:p>
+      <w:pPr>
+        <w:pStyle w:val="731"/>
+        <w:numPr>
+          <w:ilvl w:val="0"/>
+          <w:numId w:val="11"/>
+        </w:numPr>
+      </w:pPr>
+      <w:r>
+        <w:t xml:space="preserve">Από εκεί να προσθέσει πάλι με το ανάλογο κουμπί κάποιον έλεγχο που δεν έγινε ή πρέπει να γίνει γιατί προέκυψε απρόσμενα. </w:t>
+      </w:r>
+      <w:r/>
+      <w:r/>
+    </w:p>
+    <w:p>
+      <w:r/>
       <w:r/>
     </w:p>
     <w:p>
@@ -3085,19 +3527,17 @@
         <w:pStyle w:val="718"/>
       </w:pPr>
       <w:r/>
-      <w:bookmarkStart w:id="11" w:name="_Toc130935883"/>
-      <w:r>
-        <w:t xml:space="preserve">Βασική Ροή</w:t>
-      </w:r>
-      <w:r>
-        <w:t xml:space="preserve">:</w:t>
-      </w:r>
-      <w:bookmarkEnd w:id="11"/>
-      <w:r/>
-      <w:r/>
-    </w:p>
-    <w:p>
-      <w:pPr>
+      <w:bookmarkStart w:id="0" w:name="undefined"/>
+      <w:r>
+        <w:t xml:space="preserve">Βασική Ροή:</w:t>
+      </w:r>
+      <w:bookmarkEnd w:id="0"/>
+      <w:r/>
+      <w:r/>
+    </w:p>
+    <w:p>
+      <w:pPr>
+        <w:ind w:left="709"/>
         <w:jc w:val="both"/>
       </w:pPr>
       <w:r>
@@ -3121,35 +3561,295 @@
       <w:r>
         <w:t xml:space="preserve">»</w:t>
       </w:r>
-      <w:r/>
-    </w:p>
-    <w:p>
-      <w:pPr>
+      <w:r>
+        <w:t xml:space="preserve">.</w:t>
+      </w:r>
+      <w:r/>
+      <w:r/>
+    </w:p>
+    <w:p>
+      <w:pPr>
+        <w:ind w:left="709"/>
         <w:jc w:val="both"/>
       </w:pPr>
       <w:r>
-        <w:t xml:space="preserve">2. Από εκεί η εφαρμογή εμφανίζει σε χάρτη τα κοντινότερα συνεργεία στην τοποθεσία του χρήστη.</w:t>
-      </w:r>
-      <w:r/>
-    </w:p>
-    <w:p>
-      <w:pPr>
+        <w:t xml:space="preserve">2. Από εκεί </w:t>
+      </w:r>
+      <w:r>
+        <w:t xml:space="preserve">το σύστημα</w:t>
+      </w:r>
+      <w:r>
+        <w:t xml:space="preserve"> εμφανίζει σε χάρτη τα κοντινότερα συνεργεία στην τοποθεσία του χρήστη.</w:t>
+      </w:r>
+      <w:r/>
+      <w:r/>
+    </w:p>
+    <w:p>
+      <w:pPr>
+        <w:ind w:left="709"/>
         <w:jc w:val="both"/>
       </w:pPr>
       <w:r>
-        <w:t xml:space="preserve">3. Δίνεται η επιλογή στον χρήστη να αναζητήσει συνεργεία σε περιοχή της επιλογής του.</w:t>
-      </w:r>
-      <w:r/>
-    </w:p>
-    <w:p>
-      <w:pPr>
+        <w:t xml:space="preserve">3. Δίνεται η επιλογή στον χρήστη να αναζητήσει συνεργεία σε περιοχή της επιλογής του</w:t>
+      </w:r>
+      <w:r>
+        <w:t xml:space="preserve">, αλλά και να εξειδικεύσει την αναζήτηση </w:t>
+      </w:r>
+      <w:r>
+        <w:t xml:space="preserve">του </w:t>
+      </w:r>
+      <w:r>
+        <w:t xml:space="preserve">με βάση διάφορα κριτήρια</w:t>
+      </w:r>
+      <w:r>
+        <w:t xml:space="preserve">.</w:t>
+      </w:r>
+      <w:r/>
+      <w:r/>
+    </w:p>
+    <w:p>
+      <w:pPr>
+        <w:ind w:left="709"/>
         <w:jc w:val="both"/>
       </w:pPr>
       <w:r>
+        <w:t xml:space="preserve">4. Το σύστημα εμφανίζει στο χρήστη τα ανταλλακτικά και τις υπηρεσίες που προσφέρει το εκάστοτε συνεργείο. Αν το προφίλ του χρήστη είναι «</w:t>
+      </w:r>
+      <w:r>
+        <w:rPr>
+          <w:lang w:val="en-US"/>
+        </w:rPr>
+        <w:t xml:space="preserve">member</w:t>
+      </w:r>
+      <w:r>
+        <w:t xml:space="preserve">» συγκεκριμένες υπηρεσίες και ανταλλακτικά θα έχουν την αντίστο</w:t>
+      </w:r>
+      <w:r>
+        <w:t xml:space="preserve">ιχη μείωση τιμής, και θα φέρουν ένδειξη πως λόγω της συνδρομής έχουν μειωμένη τιμή. Το σύστημα επίσης προσφέρει επιπλέον πληροφορίες για τα συνεργεία που ενδιαφέρουν το χρήστη, όπως ωράρια λειτουργίας, αξιολογήσεις και σχόλια από προηγούμενους πελάτες του.</w:t>
+      </w:r>
+      <w:r/>
+      <w:r/>
+    </w:p>
+    <w:p>
+      <w:pPr>
+        <w:ind w:left="709"/>
+        <w:jc w:val="both"/>
+      </w:pPr>
+      <w:r>
+        <w:t xml:space="preserve">5. Ο χρήστης επίσης μπορεί και ο ίδιος να αξιολογήσει το συνεργείο ή να αφήσει δικό του σχόλιο για της υπηρεσίες που έλαβε.</w:t>
+      </w:r>
+      <w:r/>
+      <w:r/>
+    </w:p>
+    <w:p>
+      <w:pPr>
+        <w:jc w:val="both"/>
+      </w:pPr>
+      <w:r/>
+      <w:r/>
+      <w:r/>
+    </w:p>
+    <w:p>
+      <w:pPr>
+        <w:pStyle w:val="718"/>
+      </w:pPr>
+      <w:r/>
+      <w:bookmarkStart w:id="0" w:name="undefined"/>
+      <w:r>
+        <w:t xml:space="preserve">Εναλλακτική ροή 1:</w:t>
+      </w:r>
+      <w:bookmarkEnd w:id="0"/>
+      <w:r/>
+      <w:r/>
+    </w:p>
+    <w:p>
+      <w:pPr>
+        <w:ind w:left="709"/>
+        <w:jc w:val="both"/>
+        <w:spacing w:line="254" w:lineRule="auto"/>
+      </w:pPr>
+      <w:r>
+        <w:t xml:space="preserve">3.α.1.</w:t>
+      </w:r>
+      <w:r>
+        <w:t xml:space="preserve"> </w:t>
+      </w:r>
+      <w:r>
+        <w:t xml:space="preserve">Ο χρήστης επιλέγει να εξειδικεύσει την αναζήτηση του, επιλέγοντας τα ανταλλακτικά που χρειάζεται, έτσι το σύστημα αυτόματα θα εμφανίζει μόνο τα συνεργεία που προσφέρουν την επιθυμητή υπηρεσία.</w:t>
+      </w:r>
+      <w:r/>
+      <w:r/>
+    </w:p>
+    <w:p>
+      <w:pPr>
+        <w:jc w:val="both"/>
+      </w:pPr>
+      <w:r/>
+      <w:r/>
+      <w:r/>
+    </w:p>
+    <w:p>
+      <w:pPr>
+        <w:jc w:val="both"/>
+      </w:pPr>
+      <w:r/>
+      <w:r/>
+      <w:r/>
+    </w:p>
+    <w:p>
+      <w:pPr>
+        <w:pStyle w:val="718"/>
+      </w:pPr>
+      <w:r/>
+      <w:bookmarkStart w:id="0" w:name="undefined"/>
+      <w:r>
+        <w:t xml:space="preserve">Εναλλακτική ροή 2:</w:t>
+      </w:r>
+      <w:bookmarkEnd w:id="0"/>
+      <w:r/>
+      <w:r/>
+    </w:p>
+    <w:p>
+      <w:pPr>
+        <w:ind w:left="709"/>
+        <w:jc w:val="both"/>
+        <w:spacing w:line="254" w:lineRule="auto"/>
+      </w:pPr>
+      <w:r>
+        <w:t xml:space="preserve">3.β.1</w:t>
+      </w:r>
+      <w:r>
+        <w:tab/>
+        <w:t xml:space="preserve">Το σύστημα λαμβάνει υπόψιν αν ο χρήστης έχει ενεργά notification για συντήρηση. Με βάση αυτά τα notification μπορεί να κάνει highlight τα συνεργεία που προσφέρουν την απαραίτητη συντήρηση.</w:t>
+      </w:r>
+      <w:r/>
+      <w:r/>
+    </w:p>
+    <w:p>
+      <w:r/>
+      <w:r/>
+    </w:p>
+    <w:p>
+      <w:pPr>
+        <w:pStyle w:val="717"/>
+      </w:pPr>
+      <w:r/>
+      <w:bookmarkStart w:id="14" w:name="_Toc130935886"/>
+      <w:r>
+        <w:rPr>
+          <w:lang w:val="en-US"/>
+        </w:rPr>
+        <w:t xml:space="preserve">Membership</w:t>
+      </w:r>
+      <w:bookmarkEnd w:id="14"/>
+      <w:r/>
+      <w:r/>
+    </w:p>
+    <w:p>
+      <w:pPr>
+        <w:pStyle w:val="718"/>
+      </w:pPr>
+      <w:r/>
+      <w:bookmarkStart w:id="0" w:name="undefined"/>
+      <w:r>
+        <w:t xml:space="preserve">Βασική Ροή:</w:t>
+      </w:r>
+      <w:bookmarkEnd w:id="0"/>
+      <w:r/>
+      <w:r/>
+    </w:p>
+    <w:p>
+      <w:pPr>
+        <w:ind w:left="709"/>
+        <w:jc w:val="both"/>
+      </w:pPr>
+      <w:r>
+        <w:t xml:space="preserve">1. Ο χρήστης επιλέγει από την αρχική οθόνη την επιλογή «</w:t>
+      </w:r>
+      <w:r>
+        <w:rPr>
+          <w:lang w:val="en-US"/>
+        </w:rPr>
+        <w:t xml:space="preserve">Membership</w:t>
+      </w:r>
+      <w:r>
+        <w:t xml:space="preserve">»</w:t>
+      </w:r>
+      <w:r/>
+      <w:r/>
+    </w:p>
+    <w:p>
+      <w:pPr>
+        <w:ind w:left="709"/>
+        <w:jc w:val="both"/>
+      </w:pPr>
+      <w:r>
+        <w:t xml:space="preserve">2. Το σύστημα ελέγχει αν το προφίλ του χρήστη είναι ήδη καταχωρημένο ως «</w:t>
+      </w:r>
+      <w:r>
+        <w:rPr>
+          <w:lang w:val="en-US"/>
+        </w:rPr>
+        <w:t xml:space="preserve">member</w:t>
+      </w:r>
+      <w:r>
+        <w:t xml:space="preserve">»</w:t>
+      </w:r>
+      <w:r>
+        <w:t xml:space="preserve">.</w:t>
+      </w:r>
+      <w:r/>
+      <w:r/>
+    </w:p>
+    <w:p>
+      <w:pPr>
+        <w:ind w:left="709"/>
+        <w:jc w:val="both"/>
+      </w:pPr>
+      <w:r>
+        <w:t xml:space="preserve">3. Το σύστημα εμφανίζει ενημερωτικά στοιχεία για τις προσφορές και τα μπόνους που κερδίζουν οι χρήστες με συνδρομή. Το σύστημα πληροφορεί το χρήστη για τα είδη των συνδρομών που προσφέρονται (μηνιαία, ετήσια κτλ.) και οι αντίστοιχες τιμές.</w:t>
+      </w:r>
+      <w:r/>
+      <w:r/>
+    </w:p>
+    <w:p>
+      <w:pPr>
+        <w:ind w:left="709"/>
+        <w:jc w:val="both"/>
+      </w:pPr>
+      <w:r>
         <w:t xml:space="preserve">4</w:t>
       </w:r>
       <w:r>
-        <w:t xml:space="preserve">. Το σύστημα εμφανίζει στο χρήστη τα ανταλλακτικά και τις υπηρεσίες που προσφέρει το εκάστοτε συνεργείο. Αν το προφίλ του χρήστη είναι «</w:t>
+        <w:t xml:space="preserve">. Ο χρήστης επιλέγει το είδος συνδρομής που επιθυμεί και τον τρόπο που επιθυμεί να πληρώσει</w:t>
+      </w:r>
+      <w:r/>
+      <w:r/>
+    </w:p>
+    <w:p>
+      <w:pPr>
+        <w:ind w:left="709"/>
+        <w:jc w:val="both"/>
+      </w:pPr>
+      <w:r>
+        <w:t xml:space="preserve">5</w:t>
+      </w:r>
+      <w:r>
+        <w:t xml:space="preserve">. Το σύστημα παραπέμπει στο αντίστοιχο τραπεζικό σύστημα που χρησιμοποιεί ο χρήστης ώστε να ολοκληρωθεί η αγορά.</w:t>
+      </w:r>
+      <w:r/>
+      <w:r/>
+    </w:p>
+    <w:p>
+      <w:pPr>
+        <w:ind w:left="709"/>
+        <w:jc w:val="both"/>
+      </w:pPr>
+      <w:r>
+        <w:t xml:space="preserve">6.</w:t>
+      </w:r>
+      <w:r>
+        <w:t xml:space="preserve"> Μετά την ολοκλήρωση της διαδικασίας το προφίλ του χρήστη καταχωρείται στο σύστημα ως «</w:t>
       </w:r>
       <w:r>
         <w:rPr>
@@ -3158,23 +3858,59 @@
         <w:t xml:space="preserve">member</w:t>
       </w:r>
       <w:r>
-        <w:t xml:space="preserve">» συγκεκριμένες υπηρεσίες και ανταλλακτικά θα έχουν την αντίστο</w:t>
-      </w:r>
-      <w:r>
-        <w:t xml:space="preserve">ιχη μείωση τιμής, και θα φέρουν ένδειξη πως λόγω της συνδρομής έχουν μειωμένη τιμή. Το σύστημα επίσης προσφέρει επιπλέον πληροφορίες για τα συνεργεία που ενδιαφέρουν το χρήστη, όπως ωράρια λειτουργίας, αξιολογήσεις και σχόλια από προηγούμενους πελάτες του.</w:t>
-      </w:r>
-      <w:r/>
-    </w:p>
-    <w:p>
-      <w:pPr>
+        <w:t xml:space="preserve">». Τα προφίλ «</w:t>
+      </w:r>
+      <w:r>
+        <w:rPr>
+          <w:lang w:val="en-US"/>
+        </w:rPr>
+        <w:t xml:space="preserve">members</w:t>
+      </w:r>
+      <w:r>
+        <w:t xml:space="preserve">» θα έχουν ειδικές προσφορές στις υπηρεσίες και τα ανταλλακτικά που αγοράζουν. Ακόμα τα </w:t>
+      </w:r>
+      <w:r>
+        <w:rPr>
+          <w:lang w:val="en-US"/>
+        </w:rPr>
+        <w:t xml:space="preserve">Posts</w:t>
+      </w:r>
+      <w:r>
+        <w:t xml:space="preserve"> και τα </w:t>
+      </w:r>
+      <w:r>
+        <w:rPr>
+          <w:lang w:val="en-US"/>
+        </w:rPr>
+        <w:t xml:space="preserve">comments</w:t>
+      </w:r>
+      <w:r>
+        <w:t xml:space="preserve"> που συντάσσουν τα προφίλ «</w:t>
+      </w:r>
+      <w:r>
+        <w:rPr>
+          <w:lang w:val="en-US"/>
+        </w:rPr>
+        <w:t xml:space="preserve">members</w:t>
+      </w:r>
+      <w:r>
+        <w:t xml:space="preserve">» θα έχουν ειδική ένδειξη.</w:t>
+      </w:r>
+      <w:r/>
+      <w:r/>
+    </w:p>
+    <w:p>
+      <w:pPr>
+        <w:ind w:left="709"/>
         <w:jc w:val="both"/>
       </w:pPr>
       <w:r>
-        <w:t xml:space="preserve">5</w:t>
-      </w:r>
-      <w:r>
-        <w:t xml:space="preserve">. Ο χρήστης επίσης μπορεί και ο ίδιος να αξιολογήσει το συνεργείο ή να αφήσει δικό του σχόλιο για της υπηρεσίες που έλαβε.</w:t>
-      </w:r>
+        <w:t xml:space="preserve">7</w:t>
+      </w:r>
+      <w:r>
+        <w:t xml:space="preserve">. Το σύστημα στέλνει υπενθυμίσεις στον χρήστη για να ανανεώσει την συνδρομή του σε κατάλληλα χρονικά διαστήματα. </w:t>
+      </w:r>
+      <w:r/>
       <w:r/>
     </w:p>
     <w:p>
@@ -3183,442 +3919,61 @@
       </w:pPr>
       <w:r/>
       <w:r/>
+      <w:r/>
     </w:p>
     <w:p>
       <w:pPr>
         <w:pStyle w:val="718"/>
       </w:pPr>
       <w:r/>
-      <w:bookmarkStart w:id="12" w:name="_Toc130935884"/>
-      <w:r>
-        <w:t xml:space="preserve">Εναλλακτική ροή</w:t>
-      </w:r>
-      <w:r>
-        <w:t xml:space="preserve">:</w:t>
-      </w:r>
-      <w:bookmarkEnd w:id="12"/>
-      <w:r/>
-      <w:r/>
-    </w:p>
-    <w:p>
-      <w:pPr>
+      <w:bookmarkStart w:id="0" w:name="undefined"/>
+      <w:r>
+        <w:t xml:space="preserve">Εναλλακτική Ροή:</w:t>
+      </w:r>
+      <w:bookmarkEnd w:id="0"/>
+      <w:r/>
+      <w:r/>
+    </w:p>
+    <w:p>
+      <w:pPr>
+        <w:ind w:left="709"/>
         <w:jc w:val="both"/>
-        <w:spacing w:line="256" w:lineRule="auto"/>
-      </w:pPr>
-      <w:r>
-        <w:t xml:space="preserve">3</w:t>
-      </w:r>
-      <w:r>
-        <w:t xml:space="preserve">.α.1</w:t>
-      </w:r>
-      <w:r>
-        <w:tab/>
-        <w:t xml:space="preserve">. Ο χρήστης επιλέγει να εξειδικεύσει την αναζήτηση του, επιλέγοντας τα ανταλλακτικά που χρειάζεται, έτσι το σύστημα αυτόματα θα εμφανίζει μόνο τα συνεργεία που προσφέρουν την επιθυμητή υπηρεσία.</w:t>
-      </w:r>
-      <w:r/>
-    </w:p>
-    <w:p>
-      <w:pPr>
+      </w:pPr>
+      <w:r>
+        <w:t xml:space="preserve">2.α.1 Το σύστημα διαπιστώνει πως το προφίλ του χρήστη είναι ήδη καταχωρημένο ως «</w:t>
+      </w:r>
+      <w:r>
+        <w:rPr>
+          <w:lang w:val="en-US"/>
+        </w:rPr>
+        <w:t xml:space="preserve">member</w:t>
+      </w:r>
+      <w:r>
+        <w:t xml:space="preserve">»</w:t>
+      </w:r>
+      <w:r/>
+      <w:r/>
+    </w:p>
+    <w:p>
+      <w:pPr>
+        <w:ind w:left="709"/>
         <w:jc w:val="both"/>
       </w:pPr>
-      <w:r/>
-      <w:r/>
-    </w:p>
-    <w:p>
-      <w:pPr>
+      <w:r>
+        <w:t xml:space="preserve">2.α.2 Σε αυτή την περίπτωση το σύστημα εμφανίζει κατάλληλο μήνυμα που ενημερώνει τον χρήστη για πόσο ακόμα ισχύει η συνδρομή του.</w:t>
+      </w:r>
+      <w:r/>
+      <w:r/>
+    </w:p>
+    <w:p>
+      <w:pPr>
+        <w:ind w:left="709"/>
         <w:jc w:val="both"/>
       </w:pPr>
-      <w:r/>
-      <w:r/>
-    </w:p>
-    <w:p>
-      <w:pPr>
-        <w:pStyle w:val="718"/>
-      </w:pPr>
-      <w:r/>
-      <w:bookmarkStart w:id="13" w:name="_Toc130935885"/>
-      <w:r>
-        <w:t xml:space="preserve">Εναλλακτική ροή</w:t>
-      </w:r>
-      <w:r>
-        <w:t xml:space="preserve">:</w:t>
-      </w:r>
-      <w:bookmarkEnd w:id="13"/>
-      <w:r/>
-      <w:r/>
-    </w:p>
-    <w:p>
-      <w:pPr>
-        <w:jc w:val="both"/>
-        <w:spacing w:line="256" w:lineRule="auto"/>
-      </w:pPr>
-      <w:r>
-        <w:t xml:space="preserve">3</w:t>
-      </w:r>
-      <w:r>
-        <w:t xml:space="preserve">.</w:t>
-      </w:r>
-      <w:r>
-        <w:t xml:space="preserve">β</w:t>
-      </w:r>
-      <w:r>
-        <w:t xml:space="preserve">.1</w:t>
-      </w:r>
-      <w:r>
-        <w:tab/>
-        <w:t xml:space="preserve">Το σύστημα λαμβάνει υπόψιν αν ο χρήστης έχει ενεργά </w:t>
-      </w:r>
-      <w:r>
-        <w:t xml:space="preserve">notification</w:t>
-      </w:r>
-      <w:r>
-        <w:t xml:space="preserve"> για συντήρηση. Με βάση αυτά τα </w:t>
-      </w:r>
-      <w:r>
-        <w:t xml:space="preserve">notification</w:t>
-      </w:r>
-      <w:r>
-        <w:t xml:space="preserve"> μπορεί να κάνει </w:t>
-      </w:r>
-      <w:r>
-        <w:t xml:space="preserve">highlight</w:t>
-      </w:r>
-      <w:r>
-        <w:t xml:space="preserve"> τα συνεργεία που προσφέρουν την απαραίτητη συντήρηση</w:t>
-      </w:r>
-      <w:r>
-        <w:t xml:space="preserve">.</w:t>
-      </w:r>
-      <w:r/>
-    </w:p>
-    <w:p>
-      <w:r/>
-      <w:r/>
-    </w:p>
-    <w:p>
-      <w:pPr>
-        <w:pStyle w:val="717"/>
-      </w:pPr>
-      <w:r/>
-      <w:bookmarkStart w:id="14" w:name="_Toc130935886"/>
-      <w:r>
-        <w:rPr>
-          <w:lang w:val="en-US"/>
-        </w:rPr>
-        <w:t xml:space="preserve">Membership</w:t>
-      </w:r>
-      <w:bookmarkEnd w:id="14"/>
-      <w:r/>
-      <w:r/>
-    </w:p>
-    <w:p>
-      <w:r/>
-      <w:r/>
-    </w:p>
-    <w:p>
-      <w:pPr>
-        <w:pStyle w:val="718"/>
-      </w:pPr>
-      <w:r/>
-      <w:bookmarkStart w:id="15" w:name="_Toc130935887"/>
-      <w:r>
-        <w:t xml:space="preserve">Βασική Ροή</w:t>
-      </w:r>
-      <w:r>
-        <w:t xml:space="preserve">:</w:t>
-      </w:r>
-      <w:bookmarkEnd w:id="15"/>
-      <w:r/>
-      <w:r/>
-    </w:p>
-    <w:p>
-      <w:pPr>
-        <w:jc w:val="both"/>
-      </w:pPr>
-      <w:r>
-        <w:t xml:space="preserve">1.</w:t>
-      </w:r>
-      <w:r>
-        <w:t xml:space="preserve"> </w:t>
-      </w:r>
-      <w:r>
-        <w:t xml:space="preserve">Ο χρήστης επιλέγει από την αρχική οθόνη την επιλογή «</w:t>
-      </w:r>
-      <w:r>
-        <w:rPr>
-          <w:lang w:val="en-US"/>
-        </w:rPr>
-        <w:t xml:space="preserve">Membership</w:t>
-      </w:r>
-      <w:r>
-        <w:t xml:space="preserve">»</w:t>
-      </w:r>
-      <w:r/>
-    </w:p>
-    <w:p>
-      <w:pPr>
-        <w:jc w:val="both"/>
-      </w:pPr>
-      <w:r>
-        <w:t xml:space="preserve">2.</w:t>
-      </w:r>
-      <w:r>
-        <w:t xml:space="preserve"> </w:t>
-      </w:r>
-      <w:r>
-        <w:t xml:space="preserve">Το σύστημα ελέγχει αν το προφίλ του χρήστη είναι ήδη καταχωρημένο ως «</w:t>
-      </w:r>
-      <w:r>
-        <w:rPr>
-          <w:lang w:val="en-US"/>
-        </w:rPr>
-        <w:t xml:space="preserve">member</w:t>
-      </w:r>
-      <w:r>
-        <w:t xml:space="preserve">»</w:t>
-      </w:r>
-      <w:r/>
-    </w:p>
-    <w:p>
-      <w:pPr>
-        <w:jc w:val="both"/>
-      </w:pPr>
-      <w:r>
-        <w:t xml:space="preserve">3.</w:t>
-      </w:r>
-      <w:r>
-        <w:t xml:space="preserve"> </w:t>
-      </w:r>
-      <w:r>
-        <w:t xml:space="preserve">Το σύστημα εμφανίζει ενημερωτικά στοιχεία για τις προσφορές και τα μπόνους που κερδίζουν οι χρήστες με συνδρομή. </w:t>
-      </w:r>
-      <w:r/>
-    </w:p>
-    <w:p>
-      <w:pPr>
-        <w:jc w:val="both"/>
-      </w:pPr>
-      <w:r>
-        <w:t xml:space="preserve">4.</w:t>
-      </w:r>
-      <w:r>
-        <w:t xml:space="preserve"> </w:t>
-      </w:r>
-      <w:r>
-        <w:t xml:space="preserve">Το σύστημα πληροφορεί το χρήστη για τα είδη των συνδρομών που προσφέρονται (μηνιαία, ετήσια κτλ.) και οι αντίστοιχες τιμές.</w:t>
-      </w:r>
-      <w:r/>
-    </w:p>
-    <w:p>
-      <w:pPr>
-        <w:jc w:val="both"/>
-      </w:pPr>
-      <w:r>
-        <w:t xml:space="preserve">5.</w:t>
-      </w:r>
-      <w:r>
-        <w:t xml:space="preserve"> </w:t>
-      </w:r>
-      <w:r>
-        <w:t xml:space="preserve">Ο χρήστης επιλέγει το είδος συνδρομής που επιθυμεί και τον τρόπο που επιθυμεί να πληρώσει</w:t>
-      </w:r>
-      <w:r/>
-    </w:p>
-    <w:p>
-      <w:pPr>
-        <w:jc w:val="both"/>
-      </w:pPr>
-      <w:r>
-        <w:t xml:space="preserve">6.</w:t>
-      </w:r>
-      <w:r>
-        <w:t xml:space="preserve"> </w:t>
-      </w:r>
-      <w:r>
-        <w:t xml:space="preserve">Το σύστημα παραπέμπει στο αντίστοιχο τραπεζικό σύστημα που χρησιμοποιεί ο χρήστης ώστε να ολοκληρωθεί η αγορά.</w:t>
-      </w:r>
-      <w:r/>
-    </w:p>
-    <w:p>
-      <w:pPr>
-        <w:jc w:val="both"/>
-      </w:pPr>
-      <w:r>
-        <w:t xml:space="preserve">7. Μετά την ολοκλήρωση της διαδικασίας το προφίλ του χρήστη καταχωρείται στο σύστημα ως «</w:t>
-      </w:r>
-      <w:r>
-        <w:rPr>
-          <w:lang w:val="en-US"/>
-        </w:rPr>
-        <w:t xml:space="preserve">member</w:t>
-      </w:r>
-      <w:r>
-        <w:t xml:space="preserve">»</w:t>
-      </w:r>
-      <w:r>
-        <w:t xml:space="preserve">.</w:t>
-      </w:r>
-      <w:r>
-        <w:t xml:space="preserve"> Τα προφίλ «</w:t>
-      </w:r>
-      <w:r>
-        <w:rPr>
-          <w:lang w:val="en-US"/>
-        </w:rPr>
-        <w:t xml:space="preserve">members</w:t>
-      </w:r>
-      <w:r>
-        <w:t xml:space="preserve">»</w:t>
-      </w:r>
-      <w:r>
-        <w:t xml:space="preserve"> </w:t>
-      </w:r>
-      <w:r>
-        <w:t xml:space="preserve">θα έχουν ειδικές προσφορές στις υπηρεσίες και τα ανταλλακτικά που αγοράζουν. Ακόμα τα </w:t>
-      </w:r>
-      <w:r>
-        <w:rPr>
-          <w:lang w:val="en-US"/>
-        </w:rPr>
-        <w:t xml:space="preserve">Posts</w:t>
-      </w:r>
-      <w:r>
-        <w:t xml:space="preserve"> </w:t>
-      </w:r>
-      <w:r>
-        <w:t xml:space="preserve">και τα </w:t>
-      </w:r>
-      <w:r>
-        <w:rPr>
-          <w:lang w:val="en-US"/>
-        </w:rPr>
-        <w:t xml:space="preserve">comments</w:t>
-      </w:r>
-      <w:r>
-        <w:t xml:space="preserve"> </w:t>
-      </w:r>
-      <w:r>
-        <w:t xml:space="preserve">που συντάσσουν τα προφίλ «</w:t>
-      </w:r>
-      <w:r>
-        <w:rPr>
-          <w:lang w:val="en-US"/>
-        </w:rPr>
-        <w:t xml:space="preserve">members</w:t>
-      </w:r>
-      <w:r>
-        <w:t xml:space="preserve">» θα </w:t>
-      </w:r>
-      <w:r>
-        <w:t xml:space="preserve">έχουν ειδική ένδειξη.</w:t>
-      </w:r>
-      <w:r/>
-    </w:p>
-    <w:p>
-      <w:pPr>
-        <w:jc w:val="both"/>
-      </w:pPr>
-      <w:r>
-        <w:t xml:space="preserve">8.</w:t>
-      </w:r>
-      <w:r>
-        <w:t xml:space="preserve"> </w:t>
-      </w:r>
-      <w:r>
-        <w:t xml:space="preserve">Το σύστημα στέλνει υπενθυμίσεις στον χρήστη για να ανανεώσει την συνδρομή του σε κατάλληλα χρονικά διαστήματα. </w:t>
-      </w:r>
-      <w:r/>
-    </w:p>
-    <w:p>
-      <w:pPr>
-        <w:jc w:val="both"/>
-      </w:pPr>
-      <w:r/>
-      <w:r/>
-    </w:p>
-    <w:p>
-      <w:pPr>
-        <w:pStyle w:val="718"/>
-      </w:pPr>
-      <w:r/>
-      <w:bookmarkStart w:id="16" w:name="_Toc130935888"/>
-      <w:r>
-        <w:t xml:space="preserve">Εναλλακτική Ροή</w:t>
-      </w:r>
-      <w:r>
-        <w:t xml:space="preserve">:</w:t>
-      </w:r>
-      <w:bookmarkEnd w:id="16"/>
-      <w:r/>
-      <w:r/>
-    </w:p>
-    <w:p>
-      <w:pPr>
-        <w:jc w:val="both"/>
-      </w:pPr>
-      <w:r>
-        <w:t xml:space="preserve">2</w:t>
-      </w:r>
-      <w:r>
-        <w:t xml:space="preserve">.</w:t>
-      </w:r>
-      <w:r>
-        <w:t xml:space="preserve">α.1</w:t>
-      </w:r>
-      <w:r>
-        <w:t xml:space="preserve"> </w:t>
-      </w:r>
-      <w:r>
-        <w:t xml:space="preserve">Το σύστημα διαπιστώνει πως το προφίλ του χρήστη είναι ήδη καταχωρημένο ως «</w:t>
-      </w:r>
-      <w:r>
-        <w:rPr>
-          <w:lang w:val="en-US"/>
-        </w:rPr>
-        <w:t xml:space="preserve">member</w:t>
-      </w:r>
-      <w:r>
-        <w:t xml:space="preserve">»</w:t>
-      </w:r>
-      <w:r/>
-    </w:p>
-    <w:p>
-      <w:pPr>
-        <w:jc w:val="both"/>
-      </w:pPr>
-      <w:r>
-        <w:t xml:space="preserve">2.</w:t>
-      </w:r>
-      <w:r>
-        <w:t xml:space="preserve">α.2</w:t>
-      </w:r>
-      <w:r>
-        <w:t xml:space="preserve"> </w:t>
-      </w:r>
-      <w:r>
-        <w:t xml:space="preserve">Σε αυτή την περίπτωση το σύστημα εμφανίζει κατάλληλο μήνυμα που ενημερώνει τον χρήστη για πόσο ακόμα ισχύει η συνδρομή του.</w:t>
-      </w:r>
-      <w:r/>
-    </w:p>
-    <w:p>
-      <w:pPr>
-        <w:jc w:val="both"/>
-      </w:pPr>
-      <w:r>
-        <w:t xml:space="preserve">2</w:t>
-      </w:r>
-      <w:r>
-        <w:t xml:space="preserve">.</w:t>
-      </w:r>
-      <w:r>
-        <w:t xml:space="preserve">α.3</w:t>
-      </w:r>
-      <w:r>
-        <w:t xml:space="preserve"> </w:t>
-      </w:r>
-      <w:r>
-        <w:t xml:space="preserve">Δίνεται επίσης η επιλογή στον χρήστη να προπληρώσει την συνδρομή του ή αν επιθυμεί να διακόψει την συνδρομή του.</w:t>
-      </w:r>
+      <w:r>
+        <w:t xml:space="preserve">2.α.3 Δίνεται επίσης η επιλογή στον χρήστη να προπληρώσει την συνδρομή του ή αν επιθυμεί να διακόψει την συνδρομή του.</w:t>
+      </w:r>
+      <w:r/>
       <w:r/>
     </w:p>
     <w:p>
@@ -9939,6 +10294,210 @@
       </w:pPr>
     </w:lvl>
   </w:abstractNum>
+  <w:abstractNum w:abstractNumId="9">
+    <w:multiLevelType w:val="hybridMultilevel"/>
+    <w:lvl w:ilvl="0">
+      <w:start w:val="1"/>
+      <w:numFmt w:val="decimal"/>
+      <w:isLgl w:val="false"/>
+      <w:suff w:val="tab"/>
+      <w:lvlText w:val="%1."/>
+      <w:lvlJc w:val="left"/>
+      <w:pPr>
+        <w:ind w:left="720" w:hanging="360"/>
+      </w:pPr>
+    </w:lvl>
+    <w:lvl w:ilvl="1">
+      <w:start w:val="1"/>
+      <w:numFmt w:val="lowerLetter"/>
+      <w:isLgl w:val="false"/>
+      <w:suff w:val="tab"/>
+      <w:lvlText w:val="%2."/>
+      <w:lvlJc w:val="left"/>
+      <w:pPr>
+        <w:ind w:left="1440" w:hanging="360"/>
+      </w:pPr>
+    </w:lvl>
+    <w:lvl w:ilvl="2">
+      <w:start w:val="1"/>
+      <w:numFmt w:val="lowerRoman"/>
+      <w:isLgl w:val="false"/>
+      <w:suff w:val="tab"/>
+      <w:lvlText w:val="%3."/>
+      <w:lvlJc w:val="right"/>
+      <w:pPr>
+        <w:ind w:left="2160" w:hanging="180"/>
+      </w:pPr>
+    </w:lvl>
+    <w:lvl w:ilvl="3">
+      <w:start w:val="1"/>
+      <w:numFmt w:val="decimal"/>
+      <w:isLgl w:val="false"/>
+      <w:suff w:val="tab"/>
+      <w:lvlText w:val="%4."/>
+      <w:lvlJc w:val="left"/>
+      <w:pPr>
+        <w:ind w:left="2880" w:hanging="360"/>
+      </w:pPr>
+    </w:lvl>
+    <w:lvl w:ilvl="4">
+      <w:start w:val="1"/>
+      <w:numFmt w:val="lowerLetter"/>
+      <w:isLgl w:val="false"/>
+      <w:suff w:val="tab"/>
+      <w:lvlText w:val="%5."/>
+      <w:lvlJc w:val="left"/>
+      <w:pPr>
+        <w:ind w:left="3600" w:hanging="360"/>
+      </w:pPr>
+    </w:lvl>
+    <w:lvl w:ilvl="5">
+      <w:start w:val="1"/>
+      <w:numFmt w:val="lowerRoman"/>
+      <w:isLgl w:val="false"/>
+      <w:suff w:val="tab"/>
+      <w:lvlText w:val="%6."/>
+      <w:lvlJc w:val="right"/>
+      <w:pPr>
+        <w:ind w:left="4320" w:hanging="180"/>
+      </w:pPr>
+    </w:lvl>
+    <w:lvl w:ilvl="6">
+      <w:start w:val="1"/>
+      <w:numFmt w:val="decimal"/>
+      <w:isLgl w:val="false"/>
+      <w:suff w:val="tab"/>
+      <w:lvlText w:val="%7."/>
+      <w:lvlJc w:val="left"/>
+      <w:pPr>
+        <w:ind w:left="5040" w:hanging="360"/>
+      </w:pPr>
+    </w:lvl>
+    <w:lvl w:ilvl="7">
+      <w:start w:val="1"/>
+      <w:numFmt w:val="lowerLetter"/>
+      <w:isLgl w:val="false"/>
+      <w:suff w:val="tab"/>
+      <w:lvlText w:val="%8."/>
+      <w:lvlJc w:val="left"/>
+      <w:pPr>
+        <w:ind w:left="5760" w:hanging="360"/>
+      </w:pPr>
+    </w:lvl>
+    <w:lvl w:ilvl="8">
+      <w:start w:val="1"/>
+      <w:numFmt w:val="lowerRoman"/>
+      <w:isLgl w:val="false"/>
+      <w:suff w:val="tab"/>
+      <w:lvlText w:val="%9."/>
+      <w:lvlJc w:val="right"/>
+      <w:pPr>
+        <w:ind w:left="6480" w:hanging="180"/>
+      </w:pPr>
+    </w:lvl>
+  </w:abstractNum>
+  <w:abstractNum w:abstractNumId="10">
+    <w:multiLevelType w:val="hybridMultilevel"/>
+    <w:lvl w:ilvl="0">
+      <w:start w:val="1"/>
+      <w:numFmt w:val="decimal"/>
+      <w:isLgl w:val="false"/>
+      <w:suff w:val="tab"/>
+      <w:lvlText w:val="%1."/>
+      <w:lvlJc w:val="left"/>
+      <w:pPr>
+        <w:ind w:left="720" w:hanging="360"/>
+      </w:pPr>
+    </w:lvl>
+    <w:lvl w:ilvl="1">
+      <w:start w:val="1"/>
+      <w:numFmt w:val="lowerLetter"/>
+      <w:isLgl w:val="false"/>
+      <w:suff w:val="tab"/>
+      <w:lvlText w:val="%2."/>
+      <w:lvlJc w:val="left"/>
+      <w:pPr>
+        <w:ind w:left="1440" w:hanging="360"/>
+      </w:pPr>
+    </w:lvl>
+    <w:lvl w:ilvl="2">
+      <w:start w:val="1"/>
+      <w:numFmt w:val="lowerRoman"/>
+      <w:isLgl w:val="false"/>
+      <w:suff w:val="tab"/>
+      <w:lvlText w:val="%3."/>
+      <w:lvlJc w:val="right"/>
+      <w:pPr>
+        <w:ind w:left="2160" w:hanging="180"/>
+      </w:pPr>
+    </w:lvl>
+    <w:lvl w:ilvl="3">
+      <w:start w:val="1"/>
+      <w:numFmt w:val="decimal"/>
+      <w:isLgl w:val="false"/>
+      <w:suff w:val="tab"/>
+      <w:lvlText w:val="%4."/>
+      <w:lvlJc w:val="left"/>
+      <w:pPr>
+        <w:ind w:left="2880" w:hanging="360"/>
+      </w:pPr>
+    </w:lvl>
+    <w:lvl w:ilvl="4">
+      <w:start w:val="1"/>
+      <w:numFmt w:val="lowerLetter"/>
+      <w:isLgl w:val="false"/>
+      <w:suff w:val="tab"/>
+      <w:lvlText w:val="%5."/>
+      <w:lvlJc w:val="left"/>
+      <w:pPr>
+        <w:ind w:left="3600" w:hanging="360"/>
+      </w:pPr>
+    </w:lvl>
+    <w:lvl w:ilvl="5">
+      <w:start w:val="1"/>
+      <w:numFmt w:val="lowerRoman"/>
+      <w:isLgl w:val="false"/>
+      <w:suff w:val="tab"/>
+      <w:lvlText w:val="%6."/>
+      <w:lvlJc w:val="right"/>
+      <w:pPr>
+        <w:ind w:left="4320" w:hanging="180"/>
+      </w:pPr>
+    </w:lvl>
+    <w:lvl w:ilvl="6">
+      <w:start w:val="1"/>
+      <w:numFmt w:val="decimal"/>
+      <w:isLgl w:val="false"/>
+      <w:suff w:val="tab"/>
+      <w:lvlText w:val="%7."/>
+      <w:lvlJc w:val="left"/>
+      <w:pPr>
+        <w:ind w:left="5040" w:hanging="360"/>
+      </w:pPr>
+    </w:lvl>
+    <w:lvl w:ilvl="7">
+      <w:start w:val="1"/>
+      <w:numFmt w:val="lowerLetter"/>
+      <w:isLgl w:val="false"/>
+      <w:suff w:val="tab"/>
+      <w:lvlText w:val="%8."/>
+      <w:lvlJc w:val="left"/>
+      <w:pPr>
+        <w:ind w:left="5760" w:hanging="360"/>
+      </w:pPr>
+    </w:lvl>
+    <w:lvl w:ilvl="8">
+      <w:start w:val="1"/>
+      <w:numFmt w:val="lowerRoman"/>
+      <w:isLgl w:val="false"/>
+      <w:suff w:val="tab"/>
+      <w:lvlText w:val="%9."/>
+      <w:lvlJc w:val="right"/>
+      <w:pPr>
+        <w:ind w:left="6480" w:hanging="180"/>
+      </w:pPr>
+    </w:lvl>
+  </w:abstractNum>
   <w:num w:numId="1">
     <w:abstractNumId w:val="0"/>
   </w:num>
@@ -9995,6 +10554,39 @@
   </w:num>
   <w:num w:numId="10">
     <w:abstractNumId w:val="8"/>
+  </w:num>
+  <w:num w:numId="11">
+    <w:abstractNumId w:val="9"/>
+    <w:lvlOverride w:ilvl="0">
+      <w:startOverride w:val="1"/>
+    </w:lvlOverride>
+    <w:lvlOverride w:ilvl="1">
+      <w:startOverride w:val="1"/>
+    </w:lvlOverride>
+    <w:lvlOverride w:ilvl="2">
+      <w:startOverride w:val="1"/>
+    </w:lvlOverride>
+    <w:lvlOverride w:ilvl="3">
+      <w:startOverride w:val="1"/>
+    </w:lvlOverride>
+    <w:lvlOverride w:ilvl="4">
+      <w:startOverride w:val="1"/>
+    </w:lvlOverride>
+    <w:lvlOverride w:ilvl="5">
+      <w:startOverride w:val="1"/>
+    </w:lvlOverride>
+    <w:lvlOverride w:ilvl="6">
+      <w:startOverride w:val="1"/>
+    </w:lvlOverride>
+    <w:lvlOverride w:ilvl="7">
+      <w:startOverride w:val="1"/>
+    </w:lvlOverride>
+    <w:lvlOverride w:ilvl="8">
+      <w:startOverride w:val="1"/>
+    </w:lvlOverride>
+  </w:num>
+  <w:num w:numId="12">
+    <w:abstractNumId w:val="10"/>
   </w:num>
 </w:numbering>
 </file>

</xml_diff>

<commit_message>
Added robustness and domain_model
</commit_message>
<xml_diff>
--- a/docs/Use-cases/Use-cases_v0.2.docx
+++ b/docs/Use-cases/Use-cases_v0.2.docx
@@ -43,7 +43,16 @@
           <w:szCs w:val="44"/>
           <w:lang w:val="en-US"/>
         </w:rPr>
-        <w:t>Use cases v0.1</w:t>
+        <w:t>Use cases v0.</w:t>
+      </w:r>
+      <w:r>
+        <w:rPr>
+          <w:rFonts w:ascii="Times New Roman" w:hAnsi="Times New Roman" w:cs="Times New Roman"/>
+          <w:sz w:val="44"/>
+          <w:szCs w:val="44"/>
+          <w:lang w:val="en-US"/>
+        </w:rPr>
+        <w:t>2</w:t>
       </w:r>
     </w:p>
     <w:p>
@@ -226,17 +235,8 @@
                 <w:rFonts w:cs="Times New Roman"/>
                 <w:lang w:val="el-GR"/>
               </w:rPr>
-              <w:t xml:space="preserve">Νικόλαος </w:t>
-            </w:r>
-            <w:proofErr w:type="spellStart"/>
-            <w:r>
-              <w:rPr>
-                <w:rFonts w:cs="Times New Roman"/>
-                <w:lang w:val="el-GR"/>
-              </w:rPr>
-              <w:t>Χαλκιόπουλος</w:t>
-            </w:r>
-            <w:proofErr w:type="spellEnd"/>
+              <w:t>Νικόλαος Χαλκιόπουλος</w:t>
+            </w:r>
             <w:r>
               <w:rPr>
                 <w:rFonts w:cs="Times New Roman"/>
@@ -261,17 +261,8 @@
                 <w:rFonts w:cs="Times New Roman"/>
                 <w:lang w:val="el-GR"/>
               </w:rPr>
-              <w:t xml:space="preserve">Κωσταντίνος </w:t>
-            </w:r>
-            <w:proofErr w:type="spellStart"/>
-            <w:r>
-              <w:rPr>
-                <w:rFonts w:cs="Times New Roman"/>
-                <w:lang w:val="el-GR"/>
-              </w:rPr>
-              <w:t>Γιακαλλής</w:t>
-            </w:r>
-            <w:proofErr w:type="spellEnd"/>
+              <w:t>Κωσταντίνος Γιακαλλής</w:t>
+            </w:r>
             <w:r>
               <w:rPr>
                 <w:rFonts w:cs="Times New Roman"/>
@@ -296,17 +287,8 @@
                 <w:rFonts w:cs="Times New Roman"/>
                 <w:lang w:val="el-GR"/>
               </w:rPr>
-              <w:t xml:space="preserve">Βασίλειος </w:t>
-            </w:r>
-            <w:proofErr w:type="spellStart"/>
-            <w:r>
-              <w:rPr>
-                <w:rFonts w:cs="Times New Roman"/>
-                <w:lang w:val="el-GR"/>
-              </w:rPr>
-              <w:t>Τσούλος</w:t>
-            </w:r>
-            <w:proofErr w:type="spellEnd"/>
+              <w:t>Βασίλειος Τσούλος</w:t>
+            </w:r>
             <w:r>
               <w:rPr>
                 <w:rFonts w:cs="Times New Roman"/>
@@ -3749,15 +3731,7 @@
         <w:t>cases</w:t>
       </w:r>
       <w:r>
-        <w:t xml:space="preserve"> είναι ο χρήστης πρέπει να έχει κάνει </w:t>
-      </w:r>
-      <w:proofErr w:type="spellStart"/>
-      <w:r>
-        <w:t>login</w:t>
-      </w:r>
-      <w:proofErr w:type="spellEnd"/>
-      <w:r>
-        <w:t xml:space="preserve"> στο προφίλ του</w:t>
+        <w:t xml:space="preserve"> είναι ο χρήστης πρέπει να έχει κάνει login στο προφίλ του</w:t>
       </w:r>
     </w:p>
     <w:p>
@@ -3870,15 +3844,7 @@
         </w:numPr>
       </w:pPr>
       <w:r>
-        <w:t xml:space="preserve">Το σύστημα προσθέτει το συγκεκριμένο στα </w:t>
-      </w:r>
-      <w:proofErr w:type="spellStart"/>
-      <w:r>
-        <w:t>updates</w:t>
-      </w:r>
-      <w:proofErr w:type="spellEnd"/>
-      <w:r>
-        <w:t xml:space="preserve"> του αμαξιού</w:t>
+        <w:t>Το σύστημα προσθέτει το συγκεκριμένο στα updates του αμαξιού</w:t>
       </w:r>
     </w:p>
     <w:p>
@@ -3988,23 +3954,7 @@
         <w:jc w:val="both"/>
       </w:pPr>
       <w:r>
-        <w:t xml:space="preserve">Το σύστημα λαμβάνοντας υπόψιν το </w:t>
-      </w:r>
-      <w:proofErr w:type="spellStart"/>
-      <w:r>
-        <w:t>service</w:t>
-      </w:r>
-      <w:proofErr w:type="spellEnd"/>
-      <w:r>
-        <w:t xml:space="preserve"> </w:t>
-      </w:r>
-      <w:proofErr w:type="spellStart"/>
-      <w:r>
-        <w:t>manual</w:t>
-      </w:r>
-      <w:proofErr w:type="spellEnd"/>
-      <w:r>
-        <w:t xml:space="preserve"> που παρέχει ο εκάστοτε </w:t>
+        <w:t xml:space="preserve">Το σύστημα λαμβάνοντας υπόψιν το service manual που παρέχει ο εκάστοτε </w:t>
       </w:r>
       <w:r>
         <w:tab/>
@@ -4388,21 +4338,8 @@
         <w:t>service</w:t>
       </w:r>
       <w:r>
-        <w:t xml:space="preserve"> </w:t>
-      </w:r>
-      <w:proofErr w:type="spellStart"/>
-      <w:r>
-        <w:t>manual</w:t>
-      </w:r>
-      <w:proofErr w:type="spellEnd"/>
-      <w:r>
-        <w:t xml:space="preserve"> και την τιμή των χιλιομέτρων που εισήγαγε ο χρήστης. Θεωρεί πως μέχρι στιγμής όλοι οι προληπτικοί έλεγχοι έχουν λάβει χώρα όπως κανονικά προτείνεται. Έπειτα προχωράει στην δημιουργία των επερχόμενων ελέγχων που πρέπει να γίνουν. Με την πληροφορία αυτή δημιουργεί κατάλληλα </w:t>
-      </w:r>
-      <w:proofErr w:type="spellStart"/>
-      <w:r>
-        <w:t>notification</w:t>
-      </w:r>
-      <w:proofErr w:type="spellEnd"/>
+        <w:t xml:space="preserve"> manual και την τιμή των χιλιομέτρων που εισήγαγε ο χρήστης. Θεωρεί πως μέχρι στιγμής όλοι οι προληπτικοί έλεγχοι έχουν λάβει χώρα όπως κανονικά προτείνεται. Έπειτα προχωράει στην δημιουργία των επερχόμενων ελέγχων που πρέπει να γίνουν. Με την πληροφορία αυτή δημιουργεί κατάλληλα notification</w:t>
+      </w:r>
       <w:r>
         <w:rPr>
           <w:lang w:val="en-US"/>
@@ -4449,13 +4386,8 @@
         <w:jc w:val="both"/>
       </w:pPr>
       <w:r>
-        <w:t xml:space="preserve">2.α.9.  Ο χρήστης μεταφέρεται στην αρχική οθόνη. Εκεί μπορεί να δει άμεσα τα όλα τα </w:t>
-      </w:r>
-      <w:proofErr w:type="spellStart"/>
-      <w:r>
-        <w:t>notification</w:t>
-      </w:r>
-      <w:proofErr w:type="spellEnd"/>
+        <w:t>2.α.9.  Ο χρήστης μεταφέρεται στην αρχική οθόνη. Εκεί μπορεί να δει άμεσα τα όλα τα notification</w:t>
+      </w:r>
       <w:r>
         <w:rPr>
           <w:lang w:val="en-US"/>
@@ -4809,31 +4741,7 @@
       </w:r>
       <w:r>
         <w:tab/>
-        <w:t xml:space="preserve">Το σύστημα λαμβάνει υπόψιν αν ο χρήστης έχει ενεργά </w:t>
-      </w:r>
-      <w:proofErr w:type="spellStart"/>
-      <w:r>
-        <w:t>notification</w:t>
-      </w:r>
-      <w:proofErr w:type="spellEnd"/>
-      <w:r>
-        <w:t xml:space="preserve"> για συντήρηση. Με βάση αυτά τα </w:t>
-      </w:r>
-      <w:proofErr w:type="spellStart"/>
-      <w:r>
-        <w:t>notification</w:t>
-      </w:r>
-      <w:proofErr w:type="spellEnd"/>
-      <w:r>
-        <w:t xml:space="preserve"> μπορεί να κάνει </w:t>
-      </w:r>
-      <w:proofErr w:type="spellStart"/>
-      <w:r>
-        <w:t>highlight</w:t>
-      </w:r>
-      <w:proofErr w:type="spellEnd"/>
-      <w:r>
-        <w:t xml:space="preserve"> τα συνεργεία που προσφέρουν την απαραίτητη συντήρηση.</w:t>
+        <w:t>Το σύστημα λαμβάνει υπόψιν αν ο χρήστης έχει ενεργά notification για συντήρηση. Με βάση αυτά τα notification μπορεί να κάνει highlight τα συνεργεία που προσφέρουν την απαραίτητη συντήρηση.</w:t>
       </w:r>
     </w:p>
     <w:p/>
@@ -5048,12 +4956,10 @@
         <w:pStyle w:val="Heading2"/>
       </w:pPr>
       <w:bookmarkStart w:id="20" w:name="_Toc133353982"/>
-      <w:proofErr w:type="spellStart"/>
       <w:r>
         <w:t>Forum</w:t>
       </w:r>
       <w:bookmarkEnd w:id="20"/>
-      <w:proofErr w:type="spellEnd"/>
     </w:p>
     <w:p>
       <w:pPr>
@@ -5709,20 +5615,10 @@
         <w:pStyle w:val="Heading2"/>
       </w:pPr>
       <w:bookmarkStart w:id="25" w:name="_Toc133353987"/>
-      <w:proofErr w:type="spellStart"/>
-      <w:r>
-        <w:t>News</w:t>
-      </w:r>
-      <w:proofErr w:type="spellEnd"/>
-      <w:r>
-        <w:t xml:space="preserve"> </w:t>
-      </w:r>
-      <w:proofErr w:type="spellStart"/>
-      <w:r>
-        <w:t>Feed</w:t>
+      <w:r>
+        <w:t>News Feed</w:t>
       </w:r>
       <w:bookmarkEnd w:id="25"/>
-      <w:proofErr w:type="spellEnd"/>
     </w:p>
     <w:p>
       <w:pPr>
@@ -6255,20 +6151,10 @@
         <w:pStyle w:val="Heading2"/>
       </w:pPr>
       <w:bookmarkStart w:id="30" w:name="_Toc133353992"/>
-      <w:proofErr w:type="spellStart"/>
-      <w:r>
-        <w:t>Expenses</w:t>
-      </w:r>
-      <w:proofErr w:type="spellEnd"/>
-      <w:r>
-        <w:t xml:space="preserve"> </w:t>
-      </w:r>
-      <w:proofErr w:type="spellStart"/>
-      <w:r>
-        <w:t>Tracking</w:t>
+      <w:r>
+        <w:t>Expenses Tracking</w:t>
       </w:r>
       <w:bookmarkEnd w:id="30"/>
-      <w:proofErr w:type="spellEnd"/>
     </w:p>
     <w:p>
       <w:pPr>
@@ -6780,47 +6666,7 @@
         <w:ind w:left="709"/>
       </w:pPr>
       <w:r>
-        <w:t xml:space="preserve">2.α.1 Ο χρήστης πατάει στην αρχική ένα από τα κουμπιά «per </w:t>
-      </w:r>
-      <w:proofErr w:type="spellStart"/>
-      <w:r>
-        <w:t>day</w:t>
-      </w:r>
-      <w:proofErr w:type="spellEnd"/>
-      <w:r>
-        <w:t xml:space="preserve">», «per </w:t>
-      </w:r>
-      <w:proofErr w:type="spellStart"/>
-      <w:r>
-        <w:t>week</w:t>
-      </w:r>
-      <w:proofErr w:type="spellEnd"/>
-      <w:r>
-        <w:t xml:space="preserve">» «per </w:t>
-      </w:r>
-      <w:proofErr w:type="spellStart"/>
-      <w:r>
-        <w:t>month</w:t>
-      </w:r>
-      <w:proofErr w:type="spellEnd"/>
-      <w:r>
-        <w:t xml:space="preserve">», «per </w:t>
-      </w:r>
-      <w:proofErr w:type="spellStart"/>
-      <w:r>
-        <w:t>year</w:t>
-      </w:r>
-      <w:proofErr w:type="spellEnd"/>
-      <w:r>
-        <w:t>» ,«</w:t>
-      </w:r>
-      <w:proofErr w:type="spellStart"/>
-      <w:r>
-        <w:t>all</w:t>
-      </w:r>
-      <w:proofErr w:type="spellEnd"/>
-      <w:r>
-        <w:t>» για την ανάλυση βλαβών ανά ημέρα, εβδομάδα, μήνα, χρόνο και «όλα» αντίστοιχα.</w:t>
+        <w:t>2.α.1 Ο χρήστης πατάει στην αρχική ένα από τα κουμπιά «per day», «per week» «per month», «per year» ,«all» για την ανάλυση βλαβών ανά ημέρα, εβδομάδα, μήνα, χρόνο και «όλα» αντίστοιχα.</w:t>
       </w:r>
     </w:p>
     <w:p>
@@ -7176,7 +7022,6 @@
       </w:rPr>
       <w:t xml:space="preserve">*  </w:t>
     </w:r>
-    <w:proofErr w:type="spellStart"/>
     <w:r>
       <w:rPr>
         <w:rFonts w:cs="Times New Roman"/>
@@ -7185,7 +7030,6 @@
       </w:rPr>
       <w:t>Editor</w:t>
     </w:r>
-    <w:proofErr w:type="spellEnd"/>
   </w:p>
   <w:p>
     <w:pPr>
@@ -7203,23 +7047,13 @@
       </w:rPr>
       <w:t xml:space="preserve">† </w:t>
     </w:r>
-    <w:proofErr w:type="spellStart"/>
     <w:r>
       <w:rPr>
         <w:rFonts w:cs="Times New Roman"/>
         <w:sz w:val="18"/>
         <w:szCs w:val="18"/>
       </w:rPr>
-      <w:t>Peer</w:t>
-    </w:r>
-    <w:proofErr w:type="spellEnd"/>
-    <w:r>
-      <w:rPr>
-        <w:rFonts w:cs="Times New Roman"/>
-        <w:sz w:val="18"/>
-        <w:szCs w:val="18"/>
-      </w:rPr>
-      <w:t xml:space="preserve"> Review</w:t>
+      <w:t>Peer Review</w:t>
     </w:r>
   </w:p>
   <w:p>

</xml_diff>